<commit_message>
Add run only monochrome command
</commit_message>
<xml_diff>
--- a/Схема осцилографа/Шифры для связи с микроконтроллером.docx
+++ b/Схема осцилографа/Шифры для связи с микроконтроллером.docx
@@ -41,15 +41,7 @@
         <w:t xml:space="preserve">четвёртый </w:t>
       </w:r>
       <w:r>
-        <w:t xml:space="preserve">байт – время в </w:t>
-      </w:r>
-      <w:proofErr w:type="spellStart"/>
-      <w:r>
-        <w:t>мс</w:t>
-      </w:r>
-      <w:proofErr w:type="spellEnd"/>
-      <w:r>
-        <w:t>.</w:t>
+        <w:t>байт – время в мс.</w:t>
       </w:r>
     </w:p>
     <w:p>
@@ -79,14 +71,12 @@
       <w:r>
         <w:t xml:space="preserve">00000111 – Выбрать вход байтом </w:t>
       </w:r>
-      <w:proofErr w:type="spellStart"/>
       <w:r>
         <w:rPr>
           <w:lang w:val="en-US"/>
         </w:rPr>
         <w:t>xxxxxxxn</w:t>
       </w:r>
-      <w:proofErr w:type="spellEnd"/>
       <w:r>
         <w:t xml:space="preserve"> </w:t>
       </w:r>
@@ -160,6 +150,16 @@
     </w:p>
     <w:p>
       <w:r>
+        <w:t xml:space="preserve">00001101 – </w:t>
+      </w:r>
+      <w:r>
+        <w:t>Перемотка вперёд монохроматора без измерений</w:t>
+      </w:r>
+    </w:p>
+    <w:p>
+      <w:bookmarkStart w:id="0" w:name="_GoBack"/>
+      <w:bookmarkEnd w:id="0"/>
+      <w:r>
         <w:t>Таблица свойств:</w:t>
       </w:r>
     </w:p>
@@ -371,7 +371,6 @@
             <w:r>
               <w:t xml:space="preserve">10 – включить </w:t>
             </w:r>
-            <w:proofErr w:type="gramStart"/>
             <w:r>
               <w:rPr>
                 <w:lang w:val="en-US"/>
@@ -379,11 +378,7 @@
               <w:t>IDAC</w:t>
             </w:r>
             <w:r>
-              <w:t>(</w:t>
-            </w:r>
-            <w:proofErr w:type="gramEnd"/>
-            <w:r>
-              <w:t>источник тока)</w:t>
+              <w:t>(источник тока)</w:t>
             </w:r>
             <w:r>
               <w:t xml:space="preserve"> </w:t>
@@ -391,15 +386,7 @@
           </w:p>
           <w:p>
             <w:r>
-              <w:t xml:space="preserve">11 – включить и </w:t>
-            </w:r>
-            <w:proofErr w:type="gramStart"/>
-            <w:r>
-              <w:t>то</w:t>
-            </w:r>
-            <w:proofErr w:type="gramEnd"/>
-            <w:r>
-              <w:t xml:space="preserve"> и другое</w:t>
+              <w:t>11 – включить и то и другое</w:t>
             </w:r>
           </w:p>
         </w:tc>
@@ -430,11 +417,9 @@
             <w:tcW w:w="2088" w:type="dxa"/>
           </w:tcPr>
           <w:p>
-            <w:proofErr w:type="gramStart"/>
             <w:r>
               <w:t>Задержка(</w:t>
             </w:r>
-            <w:proofErr w:type="gramEnd"/>
             <w:r>
               <w:rPr>
                 <w:lang w:val="en-US"/>
@@ -534,13 +519,8 @@
           </w:p>
           <w:p>
             <w:r>
-              <w:t xml:space="preserve">1000 – 1,1 </w:t>
-            </w:r>
-            <w:proofErr w:type="spellStart"/>
-            <w:r>
-              <w:t>мс</w:t>
-            </w:r>
-            <w:proofErr w:type="spellEnd"/>
+              <w:t>1000 – 1,1 мс</w:t>
+            </w:r>
           </w:p>
           <w:p>
             <w:r>
@@ -674,6 +654,7 @@
           </w:tcPr>
           <w:p>
             <w:r>
+              <w:lastRenderedPageBreak/>
               <w:t>3</w:t>
             </w:r>
           </w:p>
@@ -755,7 +736,6 @@
           </w:tcPr>
           <w:p>
             <w:r>
-              <w:lastRenderedPageBreak/>
               <w:t>4</w:t>
             </w:r>
           </w:p>
@@ -862,27 +842,14 @@
             <w:r>
               <w:t>/</w:t>
             </w:r>
-            <w:proofErr w:type="spellStart"/>
-            <w:r>
-              <w:t>отлючить</w:t>
-            </w:r>
-            <w:proofErr w:type="spellEnd"/>
-            <w:r>
-              <w:t xml:space="preserve"> опорный сигнал</w:t>
+            <w:r>
+              <w:t>отлючить опорный сигнал</w:t>
             </w:r>
             <w:r>
               <w:t xml:space="preserve"> </w:t>
             </w:r>
             <w:r>
-              <w:t xml:space="preserve">на </w:t>
-            </w:r>
-            <w:proofErr w:type="spellStart"/>
-            <w:r>
-              <w:t>пин</w:t>
-            </w:r>
-            <w:proofErr w:type="spellEnd"/>
-            <w:r>
-              <w:t xml:space="preserve"> </w:t>
+              <w:t xml:space="preserve">на пин </w:t>
             </w:r>
             <w:r>
               <w:rPr>
@@ -1013,15 +980,7 @@
               <w:t xml:space="preserve"> </w:t>
             </w:r>
             <w:r>
-              <w:t xml:space="preserve">на </w:t>
-            </w:r>
-            <w:proofErr w:type="spellStart"/>
-            <w:r>
-              <w:t>пин</w:t>
-            </w:r>
-            <w:proofErr w:type="spellEnd"/>
-            <w:r>
-              <w:t xml:space="preserve"> (</w:t>
+              <w:t>на пин (</w:t>
             </w:r>
             <w:r>
               <w:rPr>
@@ -1214,11 +1173,9 @@
               </w:rPr>
               <w:t xml:space="preserve">01 – </w:t>
             </w:r>
-            <w:proofErr w:type="spellStart"/>
             <w:r>
               <w:t>Чексумму</w:t>
             </w:r>
-            <w:proofErr w:type="spellEnd"/>
             <w:r>
               <w:rPr>
                 <w:lang w:val="en-US"/>
@@ -1268,11 +1225,9 @@
               </w:rPr>
               <w:t xml:space="preserve">10 – </w:t>
             </w:r>
-            <w:proofErr w:type="spellStart"/>
             <w:r>
               <w:t>Чексумму</w:t>
             </w:r>
-            <w:proofErr w:type="spellEnd"/>
             <w:r>
               <w:rPr>
                 <w:lang w:val="en-US"/>
@@ -1383,11 +1338,9 @@
               </w:rPr>
               <w:t xml:space="preserve">0 – </w:t>
             </w:r>
-            <w:proofErr w:type="spellStart"/>
             <w:r>
               <w:t>отлючить</w:t>
             </w:r>
-            <w:proofErr w:type="spellEnd"/>
           </w:p>
           <w:p>
             <w:r>
@@ -1435,14 +1388,12 @@
                 <w:lang w:val="en-US"/>
               </w:rPr>
             </w:pPr>
-            <w:bookmarkStart w:id="0" w:name="_GoBack"/>
             <w:r>
               <w:rPr>
                 <w:lang w:val="en-US"/>
               </w:rPr>
               <w:t>Timeout</w:t>
             </w:r>
-            <w:bookmarkEnd w:id="0"/>
           </w:p>
         </w:tc>
         <w:tc>
@@ -1492,11 +1443,9 @@
               </w:rPr>
               <w:t xml:space="preserve">0 – </w:t>
             </w:r>
-            <w:proofErr w:type="spellStart"/>
             <w:r>
               <w:t>отлючить</w:t>
             </w:r>
-            <w:proofErr w:type="spellEnd"/>
           </w:p>
           <w:p>
             <w:r>
@@ -1670,13 +1619,8 @@
             <w:tcW w:w="2088" w:type="dxa"/>
           </w:tcPr>
           <w:p>
-            <w:proofErr w:type="spellStart"/>
-            <w:r>
-              <w:t>Подтягиваюшие</w:t>
-            </w:r>
-            <w:proofErr w:type="spellEnd"/>
-            <w:r>
-              <w:t xml:space="preserve"> резисторы к каналам</w:t>
+            <w:r>
+              <w:t>Подтягиваюшие резисторы к каналам</w:t>
             </w:r>
             <w:r>
               <w:t xml:space="preserve"> (</w:t>
@@ -2339,6 +2283,7 @@
               <w:rPr>
                 <w:lang w:val="en-US"/>
               </w:rPr>
+              <w:lastRenderedPageBreak/>
               <w:t>1111 – 38400</w:t>
             </w:r>
           </w:p>
@@ -3330,19 +3275,11 @@
             <w:r>
               <w:t xml:space="preserve">Встроенный сигнал </w:t>
             </w:r>
-            <w:proofErr w:type="spellStart"/>
-            <w:r>
-              <w:rPr>
-                <w:lang w:val="en-US"/>
-              </w:rPr>
-              <w:t>Vavss</w:t>
-            </w:r>
-            <w:proofErr w:type="spellEnd"/>
-            <w:r>
-              <w:rPr>
-                <w:lang w:val="en-US"/>
-              </w:rPr>
-              <w:t xml:space="preserve"> (.)</w:t>
+            <w:r>
+              <w:rPr>
+                <w:lang w:val="en-US"/>
+              </w:rPr>
+              <w:t>Vavss (.)</w:t>
             </w:r>
           </w:p>
         </w:tc>
@@ -3455,6 +3392,7 @@
           </w:p>
           <w:p>
             <w:r>
+              <w:lastRenderedPageBreak/>
               <w:t xml:space="preserve">001 – </w:t>
             </w:r>
             <w:r>
@@ -3469,7 +3407,6 @@
           </w:p>
           <w:p>
             <w:r>
-              <w:lastRenderedPageBreak/>
               <w:t xml:space="preserve">010 – </w:t>
             </w:r>
             <w:r>
@@ -3503,19 +3440,11 @@
             <w:r>
               <w:t xml:space="preserve">Встроенный сигнал </w:t>
             </w:r>
-            <w:proofErr w:type="spellStart"/>
-            <w:r>
-              <w:rPr>
-                <w:lang w:val="en-US"/>
-              </w:rPr>
-              <w:t>Vavdd</w:t>
-            </w:r>
-            <w:proofErr w:type="spellEnd"/>
-            <w:r>
-              <w:rPr>
-                <w:lang w:val="en-US"/>
-              </w:rPr>
-              <w:t xml:space="preserve"> (.)</w:t>
+            <w:r>
+              <w:rPr>
+                <w:lang w:val="en-US"/>
+              </w:rPr>
+              <w:t>Vavdd (.)</w:t>
             </w:r>
           </w:p>
         </w:tc>
@@ -5362,7 +5291,7 @@
 </file>
 
 <file path=customXml/itemProps1.xml><?xml version="1.0" encoding="utf-8"?>
-<ds:datastoreItem xmlns:ds="http://schemas.openxmlformats.org/officeDocument/2006/customXml" ds:itemID="{7C3311CC-AFFE-4759-89BD-A50188C98D74}">
+<ds:datastoreItem xmlns:ds="http://schemas.openxmlformats.org/officeDocument/2006/customXml" ds:itemID="{584FCB0C-36E6-49DB-8374-07E426B847BB}">
   <ds:schemaRefs>
     <ds:schemaRef ds:uri="http://schemas.openxmlformats.org/officeDocument/2006/bibliography"/>
   </ds:schemaRefs>

</xml_diff>